<commit_message>
Informe AWS en pdf
</commit_message>
<xml_diff>
--- a/informeAWS.docx
+++ b/informeAWS.docx
@@ -3,9 +3,47 @@
 <w:document xmlns:wpc="http://schemas.microsoft.com/office/word/2010/wordprocessingCanvas" xmlns:cx="http://schemas.microsoft.com/office/drawing/2014/chartex" xmlns:cx1="http://schemas.microsoft.com/office/drawing/2015/9/8/chartex" xmlns:cx2="http://schemas.microsoft.com/office/drawing/2015/10/21/chartex" xmlns:cx3="http://schemas.microsoft.com/office/drawing/2016/5/9/chartex" xmlns:cx4="http://schemas.microsoft.com/office/drawing/2016/5/10/chartex" xmlns:cx5="http://schemas.microsoft.com/office/drawing/2016/5/11/chartex" xmlns:cx6="http://schemas.microsoft.com/office/drawing/2016/5/12/chartex" xmlns:cx7="http://schemas.microsoft.com/office/drawing/2016/5/13/chartex" xmlns:cx8="http://schemas.microsoft.com/office/drawing/2016/5/14/chartex" xmlns:mc="http://schemas.openxmlformats.org/markup-compatibility/2006" xmlns:aink="http://schemas.microsoft.com/office/drawing/2016/ink" xmlns:am3d="http://schemas.microsoft.com/office/drawing/2017/model3d" xmlns:o="urn:schemas-microsoft-com:office:office" xmlns:r="http://schemas.openxmlformats.org/officeDocument/2006/relationships" xmlns:m="http://schemas.openxmlformats.org/officeDocument/2006/math" xmlns:v="urn:schemas-microsoft-com:vml" xmlns:wp14="http://schemas.microsoft.com/office/word/2010/wordprocessingDrawing" xmlns:wp="http://schemas.openxmlformats.org/drawingml/2006/wordprocessingDrawing" xmlns:w10="urn:schemas-microsoft-com:office:word" xmlns:w="http://schemas.openxmlformats.org/wordprocessingml/2006/main" xmlns:w14="http://schemas.microsoft.com/office/word/2010/wordml" xmlns:w15="http://schemas.microsoft.com/office/word/2012/wordml" xmlns:w16cid="http://schemas.microsoft.com/office/word/2016/wordml/cid" xmlns:w16se="http://schemas.microsoft.com/office/word/2015/wordml/symex" xmlns:wpg="http://schemas.microsoft.com/office/word/2010/wordprocessingGroup" xmlns:wpi="http://schemas.microsoft.com/office/word/2010/wordprocessingInk" xmlns:wne="http://schemas.microsoft.com/office/word/2006/wordml" xmlns:wps="http://schemas.microsoft.com/office/word/2010/wordprocessingShape" mc:Ignorable="w14 w15 w16se w16cid wp14">
   <w:body>
     <w:p>
-      <w:r>
+      <w:pPr>
+        <w:rPr>
+          <w:b/>
+          <w:sz w:val="36"/>
+          <w:szCs w:val="36"/>
+        </w:rPr>
+      </w:pPr>
+      <w:r>
+        <w:rPr>
+          <w:b/>
+          <w:sz w:val="36"/>
+          <w:szCs w:val="36"/>
+        </w:rPr>
+        <w:t>EJERCICIO EN CLASE: AWS</w:t>
+      </w:r>
+    </w:p>
+    <w:p>
+      <w:pPr>
+        <w:rPr>
+          <w:sz w:val="28"/>
+          <w:szCs w:val="28"/>
+        </w:rPr>
+      </w:pPr>
+      <w:bookmarkStart w:id="0" w:name="_GoBack"/>
+      <w:r>
+        <w:rPr>
+          <w:sz w:val="28"/>
+          <w:szCs w:val="28"/>
+        </w:rPr>
+        <w:t>Andrea Camila Torres González</w:t>
+      </w:r>
+    </w:p>
+    <w:bookmarkEnd w:id="0"/>
+    <w:p/>
+    <w:p>
+      <w:r>
+        <w:rPr>
+          <w:noProof/>
+        </w:rPr>
         <w:drawing>
-          <wp:inline distT="0" distB="0" distL="0" distR="0" wp14:anchorId="58400542" wp14:editId="1BCAD597">
+          <wp:inline distT="0" distB="0" distL="0" distR="0" wp14:anchorId="1A52517B" wp14:editId="630C9FB7">
             <wp:extent cx="5601482" cy="5201376"/>
             <wp:effectExtent l="0" t="0" r="0" b="0"/>
             <wp:docPr id="1" name="Picture 1"/>
@@ -43,9 +81,12 @@
     </w:p>
     <w:p>
       <w:r>
+        <w:rPr>
+          <w:noProof/>
+        </w:rPr>
         <w:lastRenderedPageBreak/>
         <w:drawing>
-          <wp:inline distT="0" distB="0" distL="0" distR="0" wp14:anchorId="5B290F71" wp14:editId="3D46EB77">
+          <wp:inline distT="0" distB="0" distL="0" distR="0" wp14:anchorId="76582CFB" wp14:editId="2FC2A2E7">
             <wp:extent cx="5087060" cy="5191850"/>
             <wp:effectExtent l="0" t="0" r="0" b="8890"/>
             <wp:docPr id="2" name="Picture 2"/>
@@ -83,8 +124,11 @@
     </w:p>
     <w:p>
       <w:r>
+        <w:rPr>
+          <w:noProof/>
+        </w:rPr>
         <w:drawing>
-          <wp:inline distT="0" distB="0" distL="0" distR="0" wp14:anchorId="02F7A3C3" wp14:editId="4E149445">
+          <wp:inline distT="0" distB="0" distL="0" distR="0" wp14:anchorId="58F04C5C" wp14:editId="15AE5A76">
             <wp:extent cx="4772691" cy="2429214"/>
             <wp:effectExtent l="0" t="0" r="8890" b="9525"/>
             <wp:docPr id="3" name="Picture 3"/>
@@ -122,9 +166,12 @@
     </w:p>
     <w:p>
       <w:r>
+        <w:rPr>
+          <w:noProof/>
+        </w:rPr>
         <w:lastRenderedPageBreak/>
         <w:drawing>
-          <wp:inline distT="0" distB="0" distL="0" distR="0" wp14:anchorId="47DD3DA5" wp14:editId="501F6DF5">
+          <wp:inline distT="0" distB="0" distL="0" distR="0" wp14:anchorId="5CD13011" wp14:editId="602DD5CA">
             <wp:extent cx="5943600" cy="2159635"/>
             <wp:effectExtent l="0" t="0" r="0" b="0"/>
             <wp:docPr id="4" name="Picture 4"/>
@@ -162,8 +209,11 @@
     </w:p>
     <w:p>
       <w:r>
+        <w:rPr>
+          <w:noProof/>
+        </w:rPr>
         <w:drawing>
-          <wp:inline distT="0" distB="0" distL="0" distR="0" wp14:anchorId="669CD5CB" wp14:editId="588F89BE">
+          <wp:inline distT="0" distB="0" distL="0" distR="0" wp14:anchorId="596F8983" wp14:editId="26FB4C58">
             <wp:extent cx="5943600" cy="3322320"/>
             <wp:effectExtent l="0" t="0" r="0" b="0"/>
             <wp:docPr id="5" name="Picture 5"/>
@@ -201,9 +251,12 @@
     </w:p>
     <w:p>
       <w:r>
+        <w:rPr>
+          <w:noProof/>
+        </w:rPr>
         <w:lastRenderedPageBreak/>
         <w:drawing>
-          <wp:inline distT="0" distB="0" distL="0" distR="0" wp14:anchorId="3CE32F28" wp14:editId="3B5A63DF">
+          <wp:inline distT="0" distB="0" distL="0" distR="0" wp14:anchorId="11AC9913" wp14:editId="25791DDC">
             <wp:extent cx="5943600" cy="4140200"/>
             <wp:effectExtent l="0" t="0" r="0" b="0"/>
             <wp:docPr id="6" name="Picture 6"/>
@@ -241,8 +294,11 @@
     </w:p>
     <w:p>
       <w:r>
+        <w:rPr>
+          <w:noProof/>
+        </w:rPr>
         <w:drawing>
-          <wp:inline distT="0" distB="0" distL="0" distR="0" wp14:anchorId="0A7AB9A1" wp14:editId="37F1ABCC">
+          <wp:inline distT="0" distB="0" distL="0" distR="0" wp14:anchorId="327B3DFD" wp14:editId="3D05EE2C">
             <wp:extent cx="5943600" cy="126365"/>
             <wp:effectExtent l="0" t="0" r="0" b="6985"/>
             <wp:docPr id="7" name="Picture 7"/>
@@ -280,8 +336,11 @@
     </w:p>
     <w:p>
       <w:r>
+        <w:rPr>
+          <w:noProof/>
+        </w:rPr>
         <w:drawing>
-          <wp:inline distT="0" distB="0" distL="0" distR="0" wp14:anchorId="0569534A" wp14:editId="21955CFA">
+          <wp:inline distT="0" distB="0" distL="0" distR="0" wp14:anchorId="278EF0F7" wp14:editId="31BF0B8C">
             <wp:extent cx="5943600" cy="2903220"/>
             <wp:effectExtent l="0" t="0" r="0" b="0"/>
             <wp:docPr id="8" name="Picture 8"/>
@@ -319,9 +378,12 @@
     </w:p>
     <w:p>
       <w:r>
+        <w:rPr>
+          <w:noProof/>
+        </w:rPr>
         <w:lastRenderedPageBreak/>
         <w:drawing>
-          <wp:inline distT="0" distB="0" distL="0" distR="0" wp14:anchorId="2CD27501" wp14:editId="06554489">
+          <wp:inline distT="0" distB="0" distL="0" distR="0" wp14:anchorId="092ACF35" wp14:editId="4A5BD375">
             <wp:extent cx="5943600" cy="4345305"/>
             <wp:effectExtent l="0" t="0" r="0" b="0"/>
             <wp:docPr id="9" name="Picture 9"/>
@@ -359,8 +421,11 @@
     </w:p>
     <w:p>
       <w:r>
+        <w:rPr>
+          <w:noProof/>
+        </w:rPr>
         <w:drawing>
-          <wp:inline distT="0" distB="0" distL="0" distR="0" wp14:anchorId="725ED876" wp14:editId="1DD5D549">
+          <wp:inline distT="0" distB="0" distL="0" distR="0" wp14:anchorId="3FCC19FA" wp14:editId="140D69EF">
             <wp:extent cx="5943600" cy="2176145"/>
             <wp:effectExtent l="0" t="0" r="0" b="0"/>
             <wp:docPr id="11" name="Picture 11"/>
@@ -398,9 +463,12 @@
     </w:p>
     <w:p>
       <w:r>
+        <w:rPr>
+          <w:noProof/>
+        </w:rPr>
         <w:lastRenderedPageBreak/>
         <w:drawing>
-          <wp:inline distT="0" distB="0" distL="0" distR="0" wp14:anchorId="14DBAA1D" wp14:editId="5AFB5B05">
+          <wp:inline distT="0" distB="0" distL="0" distR="0" wp14:anchorId="61A5AEB1" wp14:editId="2C2BB756">
             <wp:extent cx="5823921" cy="1743075"/>
             <wp:effectExtent l="0" t="0" r="5715" b="0"/>
             <wp:docPr id="12" name="Picture 12"/>
@@ -438,8 +506,11 @@
     </w:p>
     <w:p>
       <w:r>
+        <w:rPr>
+          <w:noProof/>
+        </w:rPr>
         <w:drawing>
-          <wp:inline distT="0" distB="0" distL="0" distR="0" wp14:anchorId="22CD1BB6" wp14:editId="06184169">
+          <wp:inline distT="0" distB="0" distL="0" distR="0" wp14:anchorId="24251B76" wp14:editId="3E9B40B4">
             <wp:extent cx="5943600" cy="664210"/>
             <wp:effectExtent l="0" t="0" r="0" b="2540"/>
             <wp:docPr id="13" name="Picture 13"/>
@@ -477,8 +548,11 @@
     </w:p>
     <w:p>
       <w:r>
+        <w:rPr>
+          <w:noProof/>
+        </w:rPr>
         <w:drawing>
-          <wp:inline distT="0" distB="0" distL="0" distR="0" wp14:anchorId="6F1C228A" wp14:editId="28C27653">
+          <wp:inline distT="0" distB="0" distL="0" distR="0" wp14:anchorId="650E1420" wp14:editId="68270E8D">
             <wp:extent cx="3315163" cy="1076475"/>
             <wp:effectExtent l="0" t="0" r="0" b="9525"/>
             <wp:docPr id="14" name="Picture 14"/>
@@ -516,8 +590,11 @@
     </w:p>
     <w:p>
       <w:r>
+        <w:rPr>
+          <w:noProof/>
+        </w:rPr>
         <w:drawing>
-          <wp:inline distT="0" distB="0" distL="0" distR="0" wp14:anchorId="43DCBD4B" wp14:editId="46D217A9">
+          <wp:inline distT="0" distB="0" distL="0" distR="0" wp14:anchorId="3D662BE3" wp14:editId="13AE7630">
             <wp:extent cx="4439270" cy="2457793"/>
             <wp:effectExtent l="0" t="0" r="0" b="0"/>
             <wp:docPr id="16" name="Picture 16"/>
@@ -553,10 +630,7 @@
         </w:drawing>
       </w:r>
     </w:p>
-    <w:p>
-      <w:bookmarkStart w:id="0" w:name="_GoBack"/>
-      <w:bookmarkEnd w:id="0"/>
-    </w:p>
+    <w:p/>
     <w:sectPr>
       <w:pgSz w:w="12240" w:h="15840"/>
       <w:pgMar w:top="1440" w:right="1440" w:bottom="1440" w:left="1440" w:header="720" w:footer="720" w:gutter="0"/>

</xml_diff>